<commit_message>
Actualización del plan de proyecto
</commit_message>
<xml_diff>
--- a/Desarrollo/GoShop/Documentos/GS-PP.docx
+++ b/Desarrollo/GoShop/Documentos/GS-PP.docx
@@ -2587,7 +2587,7 @@
                 <w:szCs w:val="24"/>
                 <w:rtl w:val="0"/>
               </w:rPr>
-              <w:t xml:space="preserve">Realizar el pago de los productos seleccionados.</w:t>
+              <w:t xml:space="preserve">Realizar el pago de los productos seleccionados mediante PayPal.</w:t>
             </w:r>
           </w:p>
           <w:p>
@@ -2696,33 +2696,7 @@
                 <w:szCs w:val="24"/>
                 <w:rtl w:val="0"/>
               </w:rPr>
-              <w:t xml:space="preserve">Acceso al perfil personal del usuario para visualizar sus datos personales y modificarlos, además de tener un registro de sus compras.</w:t>
-            </w:r>
-          </w:p>
-          <w:p>
-            <w:pPr>
-              <w:widowControl w:val="0"/>
-              <w:numPr>
-                <w:ilvl w:val="0"/>
-                <w:numId w:val="2"/>
-              </w:numPr>
-              <w:spacing w:line="240" w:lineRule="auto"/>
-              <w:ind w:left="720" w:hanging="360"/>
-              <w:rPr>
-                <w:rFonts w:ascii="Times New Roman" w:cs="Times New Roman" w:eastAsia="Times New Roman" w:hAnsi="Times New Roman"/>
-                <w:sz w:val="24"/>
-                <w:szCs w:val="24"/>
-                <w:u w:val="none"/>
-              </w:rPr>
-            </w:pPr>
-            <w:r>
-              <w:rPr>
-                <w:rFonts w:ascii="Times New Roman" w:cs="Times New Roman" w:eastAsia="Times New Roman" w:hAnsi="Times New Roman"/>
-                <w:sz w:val="24"/>
-                <w:szCs w:val="24"/>
-                <w:rtl w:val="0"/>
-              </w:rPr>
-              <w:t xml:space="preserve">Modificación de la información de perfil, como dirección de envío, preferencias de pago, etc.</w:t>
+              <w:t xml:space="preserve">Acceso al perfil personal del usuario para visualizar sus datos personales y modificarlos.</w:t>
             </w:r>
           </w:p>
           <w:p>
@@ -2838,57 +2812,7 @@
                 <w:szCs w:val="24"/>
                 <w:rtl w:val="0"/>
               </w:rPr>
-              <w:t xml:space="preserve">Gestión del catálogo de productos, incluyendo la carga de nuevos productos, edición y eliminación de productos existentes.</w:t>
-            </w:r>
-          </w:p>
-          <w:p>
-            <w:pPr>
-              <w:widowControl w:val="0"/>
-              <w:numPr>
-                <w:ilvl w:val="0"/>
-                <w:numId w:val="2"/>
-              </w:numPr>
-              <w:spacing w:line="240" w:lineRule="auto"/>
-              <w:ind w:left="720" w:hanging="360"/>
-              <w:rPr>
-                <w:rFonts w:ascii="Times New Roman" w:cs="Times New Roman" w:eastAsia="Times New Roman" w:hAnsi="Times New Roman"/>
-                <w:sz w:val="24"/>
-                <w:szCs w:val="24"/>
-              </w:rPr>
-            </w:pPr>
-            <w:r>
-              <w:rPr>
-                <w:rFonts w:ascii="Times New Roman" w:cs="Times New Roman" w:eastAsia="Times New Roman" w:hAnsi="Times New Roman"/>
-                <w:sz w:val="24"/>
-                <w:szCs w:val="24"/>
-                <w:rtl w:val="0"/>
-              </w:rPr>
-              <w:t xml:space="preserve">Gestión de la información de los productos, como descripción, imágenes, precios, etc.</w:t>
-            </w:r>
-          </w:p>
-          <w:p>
-            <w:pPr>
-              <w:widowControl w:val="0"/>
-              <w:numPr>
-                <w:ilvl w:val="0"/>
-                <w:numId w:val="2"/>
-              </w:numPr>
-              <w:spacing w:line="240" w:lineRule="auto"/>
-              <w:ind w:left="720" w:hanging="360"/>
-              <w:rPr>
-                <w:rFonts w:ascii="Times New Roman" w:cs="Times New Roman" w:eastAsia="Times New Roman" w:hAnsi="Times New Roman"/>
-                <w:sz w:val="24"/>
-                <w:szCs w:val="24"/>
-              </w:rPr>
-            </w:pPr>
-            <w:r>
-              <w:rPr>
-                <w:rFonts w:ascii="Times New Roman" w:cs="Times New Roman" w:eastAsia="Times New Roman" w:hAnsi="Times New Roman"/>
-                <w:sz w:val="24"/>
-                <w:szCs w:val="24"/>
-                <w:rtl w:val="0"/>
-              </w:rPr>
-              <w:t xml:space="preserve">Configuración de opciones de envío y pago.</w:t>
+              <w:t xml:space="preserve">Gestión del catálogo de productos, incluyendo la carga de nuevos productos, edición y eliminación de productos existentes mediante el administrador del framework Django.</w:t>
             </w:r>
           </w:p>
         </w:tc>
@@ -3199,7 +3123,7 @@
                 <w:szCs w:val="24"/>
                 <w:rtl w:val="0"/>
               </w:rPr>
-              <w:t xml:space="preserve"> Desarrollo de funcionalidades del registro, login y visualización de artículos de la tienda.</w:t>
+              <w:t xml:space="preserve"> Desarrollo de funcionalidades exclusivas del usuario registrado: perfil y carrito de compras.</w:t>
             </w:r>
           </w:p>
         </w:tc>
@@ -3280,7 +3204,7 @@
                 <w:szCs w:val="24"/>
                 <w:rtl w:val="0"/>
               </w:rPr>
-              <w:t xml:space="preserve"> Desarrollo del perfil de usuario, funcionalidades adicionales para la tienda y finalización del proyecto.</w:t>
+              <w:t xml:space="preserve"> Desarrollo de funcionalidades relacionadas a la compra de productos, así como el historial de compras.</w:t>
             </w:r>
           </w:p>
         </w:tc>
@@ -3313,7 +3237,7 @@
                 <w:szCs w:val="24"/>
                 <w:rtl w:val="0"/>
               </w:rPr>
-              <w:t xml:space="preserve">24/06/2023</w:t>
+              <w:t xml:space="preserve">21/06/2023</w:t>
             </w:r>
           </w:p>
         </w:tc>
@@ -4150,6 +4074,38 @@
     </w:p>
     <w:p>
       <w:pPr>
+        <w:tabs>
+          <w:tab w:val="right" w:leader="none" w:pos="6480"/>
+        </w:tabs>
+        <w:spacing w:line="240" w:lineRule="auto"/>
+        <w:rPr>
+          <w:rFonts w:ascii="Times New Roman" w:cs="Times New Roman" w:eastAsia="Times New Roman" w:hAnsi="Times New Roman"/>
+        </w:rPr>
+      </w:pPr>
+      <w:r>
+        <w:rPr>
+          <w:rtl w:val="0"/>
+        </w:rPr>
+      </w:r>
+    </w:p>
+    <w:p>
+      <w:pPr>
+        <w:tabs>
+          <w:tab w:val="right" w:leader="none" w:pos="6480"/>
+        </w:tabs>
+        <w:spacing w:line="240" w:lineRule="auto"/>
+        <w:rPr>
+          <w:rFonts w:ascii="Times New Roman" w:cs="Times New Roman" w:eastAsia="Times New Roman" w:hAnsi="Times New Roman"/>
+        </w:rPr>
+      </w:pPr>
+      <w:r>
+        <w:rPr>
+          <w:rtl w:val="0"/>
+        </w:rPr>
+      </w:r>
+    </w:p>
+    <w:p>
+      <w:pPr>
         <w:keepNext w:val="1"/>
         <w:keepLines w:val="1"/>
         <w:shd w:fill="d9d9d9" w:val="clear"/>
@@ -5466,7 +5422,7 @@
                 <w:szCs w:val="24"/>
                 <w:rtl w:val="0"/>
               </w:rPr>
-              <w:t xml:space="preserve">12 de Septiembre de 2022</w:t>
+              <w:t xml:space="preserve">08 de junio del 2023</w:t>
             </w:r>
           </w:p>
         </w:tc>
@@ -5579,7 +5535,7 @@
                 <w:szCs w:val="24"/>
                 <w:rtl w:val="0"/>
               </w:rPr>
-              <w:t xml:space="preserve">12 de Septiembre de 2022</w:t>
+              <w:t xml:space="preserve">08 de junio del 2023</w:t>
             </w:r>
           </w:p>
         </w:tc>

</xml_diff>